<commit_message>
Update document content and formatting in UKG and Room Allocation files
</commit_message>
<xml_diff>
--- a/Received/ukg/ukg, social science.docx
+++ b/Received/ukg/ukg, social science.docx
@@ -71,17 +71,7 @@
                                 <w:sz w:val="32"/>
                                 <w:szCs w:val="32"/>
                               </w:rPr>
-                              <w:t>D-</w:t>
-                            </w:r>
-                            <w:r>
-                              <w:rPr>
-                                <w:rFonts w:ascii="Times New Roman" w:hAnsi="Times New Roman" w:cs="Times New Roman"/>
-                                <w:b/>
-                                <w:bCs/>
-                                <w:sz w:val="32"/>
-                                <w:szCs w:val="32"/>
-                              </w:rPr>
-                              <w:t>04</w:t>
+                              <w:t>D-04</w:t>
                             </w:r>
                           </w:p>
                         </w:txbxContent>
@@ -119,17 +109,7 @@
                           <w:sz w:val="32"/>
                           <w:szCs w:val="32"/>
                         </w:rPr>
-                        <w:t>D-</w:t>
-                      </w:r>
-                      <w:r>
-                        <w:rPr>
-                          <w:rFonts w:ascii="Times New Roman" w:hAnsi="Times New Roman" w:cs="Times New Roman"/>
-                          <w:b/>
-                          <w:bCs/>
-                          <w:sz w:val="32"/>
-                          <w:szCs w:val="32"/>
-                        </w:rPr>
-                        <w:t>04</w:t>
+                        <w:t>D-04</w:t>
                       </w:r>
                     </w:p>
                   </w:txbxContent>
@@ -250,7 +230,23 @@
           <w:rFonts w:ascii="Times New Roman" w:hAnsi="Times New Roman" w:cs="Times New Roman"/>
           <w:b/>
         </w:rPr>
-        <w:t>Ratnanagar-7, Sauraha, Chitwan</w:t>
+        <w:t xml:space="preserve">Ratnanagar-7, </w:t>
+      </w:r>
+      <w:proofErr w:type="spellStart"/>
+      <w:r>
+        <w:rPr>
+          <w:rFonts w:ascii="Times New Roman" w:hAnsi="Times New Roman" w:cs="Times New Roman"/>
+          <w:b/>
+        </w:rPr>
+        <w:t>Sauraha</w:t>
+      </w:r>
+      <w:proofErr w:type="spellEnd"/>
+      <w:r>
+        <w:rPr>
+          <w:rFonts w:ascii="Times New Roman" w:hAnsi="Times New Roman" w:cs="Times New Roman"/>
+          <w:b/>
+        </w:rPr>
+        <w:t>, Chitwan</w:t>
       </w:r>
     </w:p>
     <w:p>
@@ -4704,7 +4700,7 @@
                 <w:lang w:bidi="ar-SA"/>
               </w:rPr>
               <w:drawing>
-                <wp:anchor distT="0" distB="0" distL="114300" distR="114300" simplePos="0" relativeHeight="252224000" behindDoc="0" locked="0" layoutInCell="1" allowOverlap="1" wp14:anchorId="14A13B44" wp14:editId="4EFC300F">
+                <wp:anchor distT="0" distB="0" distL="114300" distR="114300" simplePos="0" relativeHeight="252224000" behindDoc="0" locked="0" layoutInCell="1" allowOverlap="1" wp14:anchorId="14A13B44" wp14:editId="327030E6">
                   <wp:simplePos x="0" y="0"/>
                   <wp:positionH relativeFrom="column">
                     <wp:posOffset>733425</wp:posOffset>
@@ -5766,7 +5762,7 @@
           <w:noProof/>
         </w:rPr>
         <w:drawing>
-          <wp:anchor distT="0" distB="0" distL="114300" distR="114300" simplePos="0" relativeHeight="252211712" behindDoc="0" locked="0" layoutInCell="1" allowOverlap="1" wp14:anchorId="684F521C" wp14:editId="084B6206">
+          <wp:anchor distT="0" distB="0" distL="114300" distR="114300" simplePos="0" relativeHeight="252211712" behindDoc="0" locked="0" layoutInCell="1" allowOverlap="1" wp14:anchorId="684F521C" wp14:editId="040E44C0">
             <wp:simplePos x="0" y="0"/>
             <wp:positionH relativeFrom="column">
               <wp:posOffset>694090</wp:posOffset>
@@ -5881,7 +5877,46 @@
           <w:szCs w:val="32"/>
         </w:rPr>
         <w:tab/>
-        <w:t>(5)</w:t>
+      </w:r>
+      <w:r>
+        <w:rPr>
+          <w:rFonts w:ascii="Times New Roman" w:hAnsi="Times New Roman" w:cs="Times New Roman"/>
+          <w:b/>
+          <w:bCs/>
+          <w:sz w:val="32"/>
+          <w:szCs w:val="32"/>
+        </w:rPr>
+        <w:tab/>
+      </w:r>
+      <w:r>
+        <w:rPr>
+          <w:rFonts w:ascii="Times New Roman" w:hAnsi="Times New Roman" w:cs="Times New Roman"/>
+          <w:b/>
+          <w:bCs/>
+          <w:sz w:val="32"/>
+          <w:szCs w:val="32"/>
+        </w:rPr>
+        <w:t>(</w:t>
+      </w:r>
+      <w:r>
+        <w:rPr>
+          <w:rFonts w:ascii="Times New Roman" w:hAnsi="Times New Roman" w:cs="Times New Roman"/>
+          <w:b/>
+          <w:bCs/>
+          <w:sz w:val="32"/>
+          <w:szCs w:val="32"/>
+        </w:rPr>
+        <w:t>6</w:t>
+      </w:r>
+      <w:r>
+        <w:rPr>
+          <w:rFonts w:ascii="Times New Roman" w:hAnsi="Times New Roman" w:cs="Times New Roman"/>
+          <w:b/>
+          <w:bCs/>
+          <w:sz w:val="32"/>
+          <w:szCs w:val="32"/>
+        </w:rPr>
+        <w:t>)</w:t>
       </w:r>
     </w:p>
     <w:p>
@@ -6163,7 +6198,7 @@
           <w:noProof/>
         </w:rPr>
         <w:drawing>
-          <wp:anchor distT="0" distB="0" distL="114300" distR="114300" simplePos="0" relativeHeight="252214784" behindDoc="1" locked="0" layoutInCell="1" allowOverlap="1" wp14:anchorId="2E3EAAAE" wp14:editId="1C778DD2">
+          <wp:anchor distT="0" distB="0" distL="114300" distR="114300" simplePos="0" relativeHeight="252214784" behindDoc="1" locked="0" layoutInCell="1" allowOverlap="1" wp14:anchorId="2E3EAAAE" wp14:editId="692C6BB8">
             <wp:simplePos x="0" y="0"/>
             <wp:positionH relativeFrom="column">
               <wp:posOffset>2736216</wp:posOffset>
@@ -6247,21 +6282,21 @@
           <w:noProof/>
         </w:rPr>
         <w:drawing>
-          <wp:anchor distT="0" distB="0" distL="114300" distR="114300" simplePos="0" relativeHeight="252217856" behindDoc="1" locked="0" layoutInCell="1" allowOverlap="1" wp14:anchorId="4DDC4760" wp14:editId="7296C103">
+          <wp:anchor distT="0" distB="0" distL="114300" distR="114300" simplePos="0" relativeHeight="252217856" behindDoc="1" locked="0" layoutInCell="1" allowOverlap="1" wp14:anchorId="4DDC4760" wp14:editId="4B2EE572">
             <wp:simplePos x="0" y="0"/>
             <wp:positionH relativeFrom="column">
-              <wp:posOffset>4627623</wp:posOffset>
+              <wp:posOffset>4629150</wp:posOffset>
             </wp:positionH>
             <wp:positionV relativeFrom="paragraph">
-              <wp:posOffset>4479</wp:posOffset>
+              <wp:posOffset>46355</wp:posOffset>
             </wp:positionV>
-            <wp:extent cx="1192530" cy="938530"/>
+            <wp:extent cx="1192530" cy="862330"/>
             <wp:effectExtent l="0" t="0" r="7620" b="0"/>
             <wp:wrapTight wrapText="bothSides">
               <wp:wrapPolygon edited="0">
                 <wp:start x="0" y="0"/>
-                <wp:lineTo x="0" y="21045"/>
-                <wp:lineTo x="21393" y="21045"/>
+                <wp:lineTo x="0" y="20996"/>
+                <wp:lineTo x="21393" y="20996"/>
                 <wp:lineTo x="21393" y="0"/>
                 <wp:lineTo x="0" y="0"/>
               </wp:wrapPolygon>
@@ -6279,7 +6314,7 @@
                       <a:picLocks noChangeAspect="1" noChangeArrowheads="1"/>
                     </pic:cNvPicPr>
                   </pic:nvPicPr>
-                  <pic:blipFill>
+                  <pic:blipFill rotWithShape="1">
                     <a:blip r:embed="rId34" cstate="print">
                       <a:extLst>
                         <a:ext uri="{28A0092B-C50C-407E-A947-70E740481C1C}">
@@ -6287,7 +6322,7 @@
                         </a:ext>
                       </a:extLst>
                     </a:blip>
-                    <a:srcRect/>
+                    <a:srcRect t="8119"/>
                     <a:stretch>
                       <a:fillRect/>
                     </a:stretch>
@@ -6295,7 +6330,7 @@
                   <pic:spPr bwMode="auto">
                     <a:xfrm>
                       <a:off x="0" y="0"/>
-                      <a:ext cx="1192530" cy="938530"/>
+                      <a:ext cx="1192530" cy="862330"/>
                     </a:xfrm>
                     <a:prstGeom prst="rect">
                       <a:avLst/>
@@ -6304,6 +6339,11 @@
                     <a:ln>
                       <a:noFill/>
                     </a:ln>
+                    <a:extLst>
+                      <a:ext uri="{53640926-AAD7-44D8-BBD7-CCE9431645EC}">
+                        <a14:shadowObscured xmlns:a14="http://schemas.microsoft.com/office/drawing/2010/main"/>
+                      </a:ext>
+                    </a:extLst>
                   </pic:spPr>
                 </pic:pic>
               </a:graphicData>
@@ -6323,7 +6363,7 @@
           <w:noProof/>
         </w:rPr>
         <w:drawing>
-          <wp:anchor distT="0" distB="0" distL="114300" distR="114300" simplePos="0" relativeHeight="252213760" behindDoc="1" locked="0" layoutInCell="1" allowOverlap="1" wp14:anchorId="6A9232D5" wp14:editId="03D472F9">
+          <wp:anchor distT="0" distB="0" distL="114300" distR="114300" simplePos="0" relativeHeight="252213760" behindDoc="1" locked="0" layoutInCell="1" allowOverlap="1" wp14:anchorId="6A9232D5" wp14:editId="19704B87">
             <wp:simplePos x="0" y="0"/>
             <wp:positionH relativeFrom="column">
               <wp:posOffset>537622</wp:posOffset>
@@ -6666,6 +6706,545 @@
     <w:p>
       <w:pPr>
         <w:pStyle w:val="BasicParagraph"/>
+        <w:numPr>
+          <w:ilvl w:val="0"/>
+          <w:numId w:val="16"/>
+        </w:numPr>
+        <w:spacing w:line="360" w:lineRule="auto"/>
+        <w:ind w:left="810" w:hanging="526"/>
+        <w:rPr>
+          <w:rFonts w:ascii="Times New Roman" w:hAnsi="Times New Roman" w:cs="Times New Roman"/>
+          <w:b/>
+          <w:bCs/>
+          <w:sz w:val="32"/>
+          <w:szCs w:val="32"/>
+        </w:rPr>
+      </w:pPr>
+      <w:r>
+        <w:rPr>
+          <w:rFonts w:ascii="Times New Roman" w:hAnsi="Times New Roman" w:cs="Times New Roman"/>
+          <w:b/>
+          <w:bCs/>
+          <w:sz w:val="32"/>
+          <w:szCs w:val="32"/>
+        </w:rPr>
+        <w:t>Tick</w:t>
+      </w:r>
+      <w:r>
+        <w:rPr>
+          <w:rFonts w:ascii="Times New Roman" w:hAnsi="Times New Roman" w:cs="Times New Roman"/>
+          <w:b/>
+          <w:bCs/>
+          <w:sz w:val="32"/>
+          <w:szCs w:val="32"/>
+        </w:rPr>
+        <w:t xml:space="preserve"> </w:t>
+      </w:r>
+      <w:r>
+        <w:rPr>
+          <w:rFonts w:ascii="Times New Roman" w:hAnsi="Times New Roman" w:cs="Times New Roman"/>
+          <w:b/>
+          <w:bCs/>
+          <w:sz w:val="32"/>
+          <w:szCs w:val="32"/>
+        </w:rPr>
+        <w:t>(√) the correct answer.</w:t>
+      </w:r>
+      <w:r>
+        <w:rPr>
+          <w:rFonts w:ascii="Times New Roman" w:hAnsi="Times New Roman" w:cs="Times New Roman"/>
+          <w:b/>
+          <w:bCs/>
+          <w:sz w:val="32"/>
+          <w:szCs w:val="32"/>
+        </w:rPr>
+        <w:tab/>
+      </w:r>
+      <w:r>
+        <w:rPr>
+          <w:rFonts w:ascii="Times New Roman" w:hAnsi="Times New Roman" w:cs="Times New Roman"/>
+          <w:b/>
+          <w:bCs/>
+          <w:sz w:val="32"/>
+          <w:szCs w:val="32"/>
+        </w:rPr>
+        <w:tab/>
+      </w:r>
+      <w:r>
+        <w:rPr>
+          <w:rFonts w:ascii="Times New Roman" w:hAnsi="Times New Roman" w:cs="Times New Roman"/>
+          <w:b/>
+          <w:bCs/>
+          <w:sz w:val="32"/>
+          <w:szCs w:val="32"/>
+        </w:rPr>
+        <w:tab/>
+      </w:r>
+      <w:r>
+        <w:rPr>
+          <w:rFonts w:ascii="Times New Roman" w:hAnsi="Times New Roman" w:cs="Times New Roman"/>
+          <w:b/>
+          <w:bCs/>
+          <w:sz w:val="32"/>
+          <w:szCs w:val="32"/>
+        </w:rPr>
+        <w:tab/>
+      </w:r>
+      <w:r>
+        <w:rPr>
+          <w:rFonts w:ascii="Times New Roman" w:hAnsi="Times New Roman" w:cs="Times New Roman"/>
+          <w:b/>
+          <w:bCs/>
+          <w:sz w:val="32"/>
+          <w:szCs w:val="32"/>
+        </w:rPr>
+        <w:tab/>
+      </w:r>
+      <w:r>
+        <w:rPr>
+          <w:rFonts w:ascii="Times New Roman" w:hAnsi="Times New Roman" w:cs="Times New Roman"/>
+          <w:b/>
+          <w:bCs/>
+          <w:sz w:val="32"/>
+          <w:szCs w:val="32"/>
+        </w:rPr>
+        <w:tab/>
+      </w:r>
+      <w:r>
+        <w:rPr>
+          <w:rFonts w:ascii="Times New Roman" w:hAnsi="Times New Roman" w:cs="Times New Roman"/>
+          <w:b/>
+          <w:bCs/>
+          <w:sz w:val="32"/>
+          <w:szCs w:val="32"/>
+        </w:rPr>
+        <w:tab/>
+      </w:r>
+      <w:r>
+        <w:rPr>
+          <w:rFonts w:ascii="Times New Roman" w:hAnsi="Times New Roman" w:cs="Times New Roman"/>
+          <w:b/>
+          <w:bCs/>
+          <w:sz w:val="32"/>
+          <w:szCs w:val="32"/>
+        </w:rPr>
+        <w:t>(</w:t>
+      </w:r>
+      <w:r>
+        <w:rPr>
+          <w:rFonts w:ascii="Times New Roman" w:hAnsi="Times New Roman" w:cs="Times New Roman"/>
+          <w:b/>
+          <w:bCs/>
+          <w:sz w:val="32"/>
+          <w:szCs w:val="32"/>
+        </w:rPr>
+        <w:t>6</w:t>
+      </w:r>
+      <w:r>
+        <w:rPr>
+          <w:rFonts w:ascii="Times New Roman" w:hAnsi="Times New Roman" w:cs="Times New Roman"/>
+          <w:b/>
+          <w:bCs/>
+          <w:sz w:val="32"/>
+          <w:szCs w:val="32"/>
+        </w:rPr>
+        <w:t>)</w:t>
+      </w:r>
+    </w:p>
+    <w:p>
+      <w:pPr>
+        <w:pStyle w:val="BasicParagraph"/>
+        <w:numPr>
+          <w:ilvl w:val="0"/>
+          <w:numId w:val="32"/>
+        </w:numPr>
+        <w:spacing w:line="360" w:lineRule="auto"/>
+        <w:rPr>
+          <w:rFonts w:ascii="Times New Roman" w:hAnsi="Times New Roman" w:cs="Times New Roman"/>
+          <w:sz w:val="32"/>
+          <w:szCs w:val="32"/>
+        </w:rPr>
+      </w:pPr>
+      <w:r>
+        <w:rPr>
+          <w:rFonts w:ascii="Times New Roman" w:hAnsi="Times New Roman" w:cs="Times New Roman"/>
+          <w:sz w:val="32"/>
+          <w:szCs w:val="32"/>
+        </w:rPr>
+        <w:t>We have…………nose.</w:t>
+      </w:r>
+      <w:r>
+        <w:rPr>
+          <w:rFonts w:ascii="Times New Roman" w:hAnsi="Times New Roman" w:cs="Times New Roman"/>
+          <w:sz w:val="32"/>
+          <w:szCs w:val="32"/>
+        </w:rPr>
+        <w:tab/>
+      </w:r>
+    </w:p>
+    <w:p>
+      <w:pPr>
+        <w:pStyle w:val="BasicParagraph"/>
+        <w:numPr>
+          <w:ilvl w:val="0"/>
+          <w:numId w:val="33"/>
+        </w:numPr>
+        <w:spacing w:line="360" w:lineRule="auto"/>
+        <w:ind w:left="1440" w:hanging="270"/>
+        <w:rPr>
+          <w:rFonts w:ascii="Times New Roman" w:hAnsi="Times New Roman" w:cs="Times New Roman"/>
+          <w:sz w:val="32"/>
+          <w:szCs w:val="32"/>
+        </w:rPr>
+      </w:pPr>
+      <w:r>
+        <w:rPr>
+          <w:rFonts w:ascii="Times New Roman" w:hAnsi="Times New Roman" w:cs="Times New Roman"/>
+          <w:sz w:val="32"/>
+          <w:szCs w:val="32"/>
+        </w:rPr>
+        <w:t>one</w:t>
+      </w:r>
+      <w:r>
+        <w:rPr>
+          <w:rFonts w:ascii="Times New Roman" w:hAnsi="Times New Roman" w:cs="Times New Roman"/>
+          <w:sz w:val="48"/>
+          <w:szCs w:val="48"/>
+        </w:rPr>
+        <w:t>□</w:t>
+      </w:r>
+      <w:r>
+        <w:rPr>
+          <w:rFonts w:ascii="Times New Roman" w:hAnsi="Times New Roman" w:cs="Times New Roman"/>
+          <w:sz w:val="48"/>
+          <w:szCs w:val="48"/>
+        </w:rPr>
+        <w:tab/>
+      </w:r>
+      <w:r>
+        <w:rPr>
+          <w:rFonts w:ascii="Times New Roman" w:hAnsi="Times New Roman" w:cs="Times New Roman"/>
+          <w:sz w:val="48"/>
+          <w:szCs w:val="48"/>
+        </w:rPr>
+        <w:tab/>
+      </w:r>
+      <w:r>
+        <w:rPr>
+          <w:rFonts w:ascii="Times New Roman" w:hAnsi="Times New Roman" w:cs="Times New Roman"/>
+          <w:sz w:val="32"/>
+          <w:szCs w:val="32"/>
+        </w:rPr>
+        <w:t>ii. two</w:t>
+      </w:r>
+      <w:r>
+        <w:rPr>
+          <w:rFonts w:ascii="Times New Roman" w:hAnsi="Times New Roman" w:cs="Times New Roman"/>
+          <w:sz w:val="48"/>
+          <w:szCs w:val="48"/>
+        </w:rPr>
+        <w:t>□</w:t>
+      </w:r>
+      <w:r>
+        <w:rPr>
+          <w:rFonts w:ascii="Times New Roman" w:hAnsi="Times New Roman" w:cs="Times New Roman"/>
+          <w:sz w:val="48"/>
+          <w:szCs w:val="48"/>
+        </w:rPr>
+        <w:tab/>
+      </w:r>
+      <w:r>
+        <w:rPr>
+          <w:rFonts w:ascii="Times New Roman" w:hAnsi="Times New Roman" w:cs="Times New Roman"/>
+          <w:sz w:val="48"/>
+          <w:szCs w:val="48"/>
+        </w:rPr>
+        <w:tab/>
+      </w:r>
+      <w:r>
+        <w:rPr>
+          <w:rFonts w:ascii="Times New Roman" w:hAnsi="Times New Roman" w:cs="Times New Roman"/>
+          <w:sz w:val="32"/>
+          <w:szCs w:val="32"/>
+        </w:rPr>
+        <w:t>iii. five</w:t>
+      </w:r>
+      <w:r>
+        <w:rPr>
+          <w:rFonts w:ascii="Times New Roman" w:hAnsi="Times New Roman" w:cs="Times New Roman"/>
+          <w:sz w:val="48"/>
+          <w:szCs w:val="48"/>
+        </w:rPr>
+        <w:t xml:space="preserve"> □</w:t>
+      </w:r>
+    </w:p>
+    <w:p>
+      <w:pPr>
+        <w:pStyle w:val="BasicParagraph"/>
+        <w:numPr>
+          <w:ilvl w:val="0"/>
+          <w:numId w:val="32"/>
+        </w:numPr>
+        <w:spacing w:line="360" w:lineRule="auto"/>
+        <w:rPr>
+          <w:rFonts w:ascii="Times New Roman" w:hAnsi="Times New Roman" w:cs="Times New Roman"/>
+          <w:sz w:val="32"/>
+          <w:szCs w:val="32"/>
+        </w:rPr>
+      </w:pPr>
+      <w:r>
+        <w:rPr>
+          <w:rFonts w:ascii="Times New Roman" w:hAnsi="Times New Roman" w:cs="Times New Roman"/>
+          <w:sz w:val="32"/>
+          <w:szCs w:val="32"/>
+        </w:rPr>
+        <w:t>We have ……</w:t>
+      </w:r>
+      <w:proofErr w:type="gramStart"/>
+      <w:r>
+        <w:rPr>
+          <w:rFonts w:ascii="Times New Roman" w:hAnsi="Times New Roman" w:cs="Times New Roman"/>
+          <w:sz w:val="32"/>
+          <w:szCs w:val="32"/>
+        </w:rPr>
+        <w:t>…..</w:t>
+      </w:r>
+      <w:proofErr w:type="gramEnd"/>
+      <w:r>
+        <w:rPr>
+          <w:rFonts w:ascii="Times New Roman" w:hAnsi="Times New Roman" w:cs="Times New Roman"/>
+          <w:sz w:val="32"/>
+          <w:szCs w:val="32"/>
+        </w:rPr>
+        <w:t>ears.</w:t>
+      </w:r>
+    </w:p>
+    <w:p>
+      <w:pPr>
+        <w:pStyle w:val="BasicParagraph"/>
+        <w:numPr>
+          <w:ilvl w:val="0"/>
+          <w:numId w:val="34"/>
+        </w:numPr>
+        <w:spacing w:line="360" w:lineRule="auto"/>
+        <w:ind w:left="1440" w:hanging="270"/>
+        <w:rPr>
+          <w:rFonts w:ascii="Times New Roman" w:hAnsi="Times New Roman" w:cs="Times New Roman"/>
+          <w:sz w:val="32"/>
+          <w:szCs w:val="32"/>
+        </w:rPr>
+      </w:pPr>
+      <w:r>
+        <w:rPr>
+          <w:rFonts w:ascii="Times New Roman" w:hAnsi="Times New Roman" w:cs="Times New Roman"/>
+          <w:sz w:val="32"/>
+          <w:szCs w:val="32"/>
+        </w:rPr>
+        <w:t>one</w:t>
+      </w:r>
+      <w:r>
+        <w:rPr>
+          <w:rFonts w:ascii="Times New Roman" w:hAnsi="Times New Roman" w:cs="Times New Roman"/>
+          <w:sz w:val="48"/>
+          <w:szCs w:val="48"/>
+        </w:rPr>
+        <w:t>□</w:t>
+      </w:r>
+      <w:r>
+        <w:rPr>
+          <w:rFonts w:ascii="Times New Roman" w:hAnsi="Times New Roman" w:cs="Times New Roman"/>
+          <w:sz w:val="48"/>
+          <w:szCs w:val="48"/>
+        </w:rPr>
+        <w:tab/>
+        <w:t xml:space="preserve">     </w:t>
+      </w:r>
+      <w:r>
+        <w:rPr>
+          <w:rFonts w:ascii="Times New Roman" w:hAnsi="Times New Roman" w:cs="Times New Roman"/>
+          <w:sz w:val="32"/>
+          <w:szCs w:val="32"/>
+        </w:rPr>
+        <w:t>ii. two</w:t>
+      </w:r>
+      <w:r>
+        <w:rPr>
+          <w:rFonts w:ascii="Times New Roman" w:hAnsi="Times New Roman" w:cs="Times New Roman"/>
+          <w:sz w:val="48"/>
+          <w:szCs w:val="48"/>
+        </w:rPr>
+        <w:tab/>
+        <w:t>□</w:t>
+      </w:r>
+      <w:r>
+        <w:rPr>
+          <w:rFonts w:ascii="Times New Roman" w:hAnsi="Times New Roman" w:cs="Times New Roman"/>
+          <w:sz w:val="48"/>
+          <w:szCs w:val="48"/>
+        </w:rPr>
+        <w:tab/>
+        <w:t xml:space="preserve">   </w:t>
+      </w:r>
+      <w:r>
+        <w:rPr>
+          <w:rFonts w:ascii="Times New Roman" w:hAnsi="Times New Roman" w:cs="Times New Roman"/>
+          <w:sz w:val="48"/>
+          <w:szCs w:val="48"/>
+        </w:rPr>
+        <w:tab/>
+      </w:r>
+      <w:r>
+        <w:rPr>
+          <w:rFonts w:ascii="Times New Roman" w:hAnsi="Times New Roman" w:cs="Times New Roman"/>
+          <w:sz w:val="32"/>
+          <w:szCs w:val="32"/>
+        </w:rPr>
+        <w:t>iii. three</w:t>
+      </w:r>
+      <w:r>
+        <w:rPr>
+          <w:rFonts w:ascii="Times New Roman" w:hAnsi="Times New Roman" w:cs="Times New Roman"/>
+          <w:sz w:val="48"/>
+          <w:szCs w:val="48"/>
+        </w:rPr>
+        <w:t xml:space="preserve"> □</w:t>
+      </w:r>
+    </w:p>
+    <w:p>
+      <w:pPr>
+        <w:pStyle w:val="BasicParagraph"/>
+        <w:numPr>
+          <w:ilvl w:val="0"/>
+          <w:numId w:val="32"/>
+        </w:numPr>
+        <w:spacing w:line="360" w:lineRule="auto"/>
+        <w:rPr>
+          <w:rFonts w:ascii="Times New Roman" w:hAnsi="Times New Roman" w:cs="Times New Roman"/>
+          <w:sz w:val="32"/>
+          <w:szCs w:val="32"/>
+        </w:rPr>
+      </w:pPr>
+      <w:r>
+        <w:rPr>
+          <w:rFonts w:ascii="Times New Roman" w:hAnsi="Times New Roman" w:cs="Times New Roman"/>
+          <w:sz w:val="32"/>
+          <w:szCs w:val="32"/>
+        </w:rPr>
+        <w:t>We have ……</w:t>
+      </w:r>
+      <w:proofErr w:type="gramStart"/>
+      <w:r>
+        <w:rPr>
+          <w:rFonts w:ascii="Times New Roman" w:hAnsi="Times New Roman" w:cs="Times New Roman"/>
+          <w:sz w:val="32"/>
+          <w:szCs w:val="32"/>
+        </w:rPr>
+        <w:t>…..</w:t>
+      </w:r>
+      <w:proofErr w:type="gramEnd"/>
+      <w:r>
+        <w:rPr>
+          <w:rFonts w:ascii="Times New Roman" w:hAnsi="Times New Roman" w:cs="Times New Roman"/>
+          <w:sz w:val="32"/>
+          <w:szCs w:val="32"/>
+        </w:rPr>
+        <w:t>sense organs.</w:t>
+      </w:r>
+    </w:p>
+    <w:p>
+      <w:pPr>
+        <w:pStyle w:val="BasicParagraph"/>
+        <w:numPr>
+          <w:ilvl w:val="0"/>
+          <w:numId w:val="35"/>
+        </w:numPr>
+        <w:spacing w:line="360" w:lineRule="auto"/>
+        <w:ind w:left="1530" w:hanging="360"/>
+        <w:rPr>
+          <w:rFonts w:ascii="Times New Roman" w:hAnsi="Times New Roman" w:cs="Times New Roman"/>
+          <w:sz w:val="32"/>
+          <w:szCs w:val="32"/>
+        </w:rPr>
+      </w:pPr>
+      <w:r>
+        <w:rPr>
+          <w:rFonts w:ascii="Times New Roman" w:hAnsi="Times New Roman" w:cs="Times New Roman"/>
+          <w:sz w:val="32"/>
+          <w:szCs w:val="32"/>
+        </w:rPr>
+        <w:t>one</w:t>
+      </w:r>
+      <w:r>
+        <w:rPr>
+          <w:rFonts w:ascii="Times New Roman" w:hAnsi="Times New Roman" w:cs="Times New Roman"/>
+          <w:sz w:val="48"/>
+          <w:szCs w:val="48"/>
+        </w:rPr>
+        <w:t>□</w:t>
+      </w:r>
+      <w:r>
+        <w:rPr>
+          <w:rFonts w:ascii="Times New Roman" w:hAnsi="Times New Roman" w:cs="Times New Roman"/>
+          <w:sz w:val="48"/>
+          <w:szCs w:val="48"/>
+        </w:rPr>
+        <w:tab/>
+        <w:t xml:space="preserve">     </w:t>
+      </w:r>
+      <w:r>
+        <w:rPr>
+          <w:rFonts w:ascii="Times New Roman" w:hAnsi="Times New Roman" w:cs="Times New Roman"/>
+          <w:sz w:val="32"/>
+          <w:szCs w:val="32"/>
+        </w:rPr>
+        <w:t>ii. two</w:t>
+      </w:r>
+      <w:r>
+        <w:rPr>
+          <w:rFonts w:ascii="Times New Roman" w:hAnsi="Times New Roman" w:cs="Times New Roman"/>
+          <w:sz w:val="48"/>
+          <w:szCs w:val="48"/>
+        </w:rPr>
+        <w:tab/>
+        <w:t>□</w:t>
+      </w:r>
+      <w:r>
+        <w:rPr>
+          <w:rFonts w:ascii="Times New Roman" w:hAnsi="Times New Roman" w:cs="Times New Roman"/>
+          <w:sz w:val="48"/>
+          <w:szCs w:val="48"/>
+        </w:rPr>
+        <w:tab/>
+        <w:t xml:space="preserve">   </w:t>
+      </w:r>
+      <w:r>
+        <w:rPr>
+          <w:rFonts w:ascii="Times New Roman" w:hAnsi="Times New Roman" w:cs="Times New Roman"/>
+          <w:sz w:val="48"/>
+          <w:szCs w:val="48"/>
+        </w:rPr>
+        <w:tab/>
+      </w:r>
+      <w:r>
+        <w:rPr>
+          <w:rFonts w:ascii="Times New Roman" w:hAnsi="Times New Roman" w:cs="Times New Roman"/>
+          <w:sz w:val="32"/>
+          <w:szCs w:val="32"/>
+        </w:rPr>
+        <w:t>iii. five</w:t>
+      </w:r>
+      <w:r>
+        <w:rPr>
+          <w:rFonts w:ascii="Times New Roman" w:hAnsi="Times New Roman" w:cs="Times New Roman"/>
+          <w:sz w:val="48"/>
+          <w:szCs w:val="48"/>
+        </w:rPr>
+        <w:t xml:space="preserve"> □</w:t>
+      </w:r>
+    </w:p>
+    <w:p>
+      <w:pPr>
+        <w:pStyle w:val="BasicParagraph"/>
         <w:spacing w:line="480" w:lineRule="auto"/>
         <w:jc w:val="center"/>
         <w:rPr>
@@ -6724,7 +7303,7 @@
         <v:path o:extrusionok="f" gradientshapeok="t" o:connecttype="rect"/>
         <o:lock v:ext="edit" aspectratio="t"/>
       </v:shapetype>
-      <v:shape id="_x0000_i1030" type="#_x0000_t75" alt="Hand drawn doodle of pen icon. Vector sketch illustration of black outline  writing school supplies, office stationery for print, coloring page, kids  design, logo. 19860294 Vector Art at Vecteezy" style="width:21.75pt;height:21.75pt;flip:x;visibility:visible;mso-wrap-style:square" o:bullet="t">
+      <v:shape id="_x0000_i1043" type="#_x0000_t75" alt="Hand drawn doodle of pen icon. Vector sketch illustration of black outline  writing school supplies, office stationery for print, coloring page, kids  design, logo. 19860294 Vector Art at Vecteezy" style="width:21.75pt;height:21.75pt;flip:x;visibility:visible;mso-wrap-style:square" o:bullet="t">
         <v:imagedata r:id="rId1" o:title="Hand drawn doodle of pen icon"/>
       </v:shape>
     </w:pict>
@@ -7087,6 +7666,95 @@
     </w:lvl>
   </w:abstractNum>
   <w:abstractNum w:abstractNumId="4" w15:restartNumberingAfterBreak="0">
+    <w:nsid w:val="102466A5"/>
+    <w:multiLevelType w:val="hybridMultilevel"/>
+    <w:tmpl w:val="F3AA60CC"/>
+    <w:lvl w:ilvl="0" w:tplc="4AD07ACA">
+      <w:start w:val="1"/>
+      <w:numFmt w:val="lowerRoman"/>
+      <w:lvlText w:val="%1."/>
+      <w:lvlJc w:val="left"/>
+      <w:pPr>
+        <w:ind w:left="1890" w:hanging="720"/>
+      </w:pPr>
+      <w:rPr>
+        <w:rFonts w:hint="default"/>
+      </w:rPr>
+    </w:lvl>
+    <w:lvl w:ilvl="1" w:tplc="04090019" w:tentative="1">
+      <w:start w:val="1"/>
+      <w:numFmt w:val="lowerLetter"/>
+      <w:lvlText w:val="%2."/>
+      <w:lvlJc w:val="left"/>
+      <w:pPr>
+        <w:ind w:left="2250" w:hanging="360"/>
+      </w:pPr>
+    </w:lvl>
+    <w:lvl w:ilvl="2" w:tplc="0409001B" w:tentative="1">
+      <w:start w:val="1"/>
+      <w:numFmt w:val="lowerRoman"/>
+      <w:lvlText w:val="%3."/>
+      <w:lvlJc w:val="right"/>
+      <w:pPr>
+        <w:ind w:left="2970" w:hanging="180"/>
+      </w:pPr>
+    </w:lvl>
+    <w:lvl w:ilvl="3" w:tplc="0409000F" w:tentative="1">
+      <w:start w:val="1"/>
+      <w:numFmt w:val="decimal"/>
+      <w:lvlText w:val="%4."/>
+      <w:lvlJc w:val="left"/>
+      <w:pPr>
+        <w:ind w:left="3690" w:hanging="360"/>
+      </w:pPr>
+    </w:lvl>
+    <w:lvl w:ilvl="4" w:tplc="04090019" w:tentative="1">
+      <w:start w:val="1"/>
+      <w:numFmt w:val="lowerLetter"/>
+      <w:lvlText w:val="%5."/>
+      <w:lvlJc w:val="left"/>
+      <w:pPr>
+        <w:ind w:left="4410" w:hanging="360"/>
+      </w:pPr>
+    </w:lvl>
+    <w:lvl w:ilvl="5" w:tplc="0409001B" w:tentative="1">
+      <w:start w:val="1"/>
+      <w:numFmt w:val="lowerRoman"/>
+      <w:lvlText w:val="%6."/>
+      <w:lvlJc w:val="right"/>
+      <w:pPr>
+        <w:ind w:left="5130" w:hanging="180"/>
+      </w:pPr>
+    </w:lvl>
+    <w:lvl w:ilvl="6" w:tplc="0409000F" w:tentative="1">
+      <w:start w:val="1"/>
+      <w:numFmt w:val="decimal"/>
+      <w:lvlText w:val="%7."/>
+      <w:lvlJc w:val="left"/>
+      <w:pPr>
+        <w:ind w:left="5850" w:hanging="360"/>
+      </w:pPr>
+    </w:lvl>
+    <w:lvl w:ilvl="7" w:tplc="04090019" w:tentative="1">
+      <w:start w:val="1"/>
+      <w:numFmt w:val="lowerLetter"/>
+      <w:lvlText w:val="%8."/>
+      <w:lvlJc w:val="left"/>
+      <w:pPr>
+        <w:ind w:left="6570" w:hanging="360"/>
+      </w:pPr>
+    </w:lvl>
+    <w:lvl w:ilvl="8" w:tplc="0409001B" w:tentative="1">
+      <w:start w:val="1"/>
+      <w:numFmt w:val="lowerRoman"/>
+      <w:lvlText w:val="%9."/>
+      <w:lvlJc w:val="right"/>
+      <w:pPr>
+        <w:ind w:left="7290" w:hanging="180"/>
+      </w:pPr>
+    </w:lvl>
+  </w:abstractNum>
+  <w:abstractNum w:abstractNumId="5" w15:restartNumberingAfterBreak="0">
     <w:nsid w:val="107B63BA"/>
     <w:multiLevelType w:val="hybridMultilevel"/>
     <w:tmpl w:val="F6CCB654"/>
@@ -7175,7 +7843,96 @@
       </w:pPr>
     </w:lvl>
   </w:abstractNum>
-  <w:abstractNum w:abstractNumId="5" w15:restartNumberingAfterBreak="0">
+  <w:abstractNum w:abstractNumId="6" w15:restartNumberingAfterBreak="0">
+    <w:nsid w:val="10C4697D"/>
+    <w:multiLevelType w:val="hybridMultilevel"/>
+    <w:tmpl w:val="2892DD94"/>
+    <w:lvl w:ilvl="0" w:tplc="E00267B6">
+      <w:start w:val="1"/>
+      <w:numFmt w:val="lowerRoman"/>
+      <w:lvlText w:val="%1."/>
+      <w:lvlJc w:val="left"/>
+      <w:pPr>
+        <w:ind w:left="1890" w:hanging="720"/>
+      </w:pPr>
+      <w:rPr>
+        <w:rFonts w:hint="default"/>
+      </w:rPr>
+    </w:lvl>
+    <w:lvl w:ilvl="1" w:tplc="04090019" w:tentative="1">
+      <w:start w:val="1"/>
+      <w:numFmt w:val="lowerLetter"/>
+      <w:lvlText w:val="%2."/>
+      <w:lvlJc w:val="left"/>
+      <w:pPr>
+        <w:ind w:left="2250" w:hanging="360"/>
+      </w:pPr>
+    </w:lvl>
+    <w:lvl w:ilvl="2" w:tplc="0409001B" w:tentative="1">
+      <w:start w:val="1"/>
+      <w:numFmt w:val="lowerRoman"/>
+      <w:lvlText w:val="%3."/>
+      <w:lvlJc w:val="right"/>
+      <w:pPr>
+        <w:ind w:left="2970" w:hanging="180"/>
+      </w:pPr>
+    </w:lvl>
+    <w:lvl w:ilvl="3" w:tplc="0409000F" w:tentative="1">
+      <w:start w:val="1"/>
+      <w:numFmt w:val="decimal"/>
+      <w:lvlText w:val="%4."/>
+      <w:lvlJc w:val="left"/>
+      <w:pPr>
+        <w:ind w:left="3690" w:hanging="360"/>
+      </w:pPr>
+    </w:lvl>
+    <w:lvl w:ilvl="4" w:tplc="04090019" w:tentative="1">
+      <w:start w:val="1"/>
+      <w:numFmt w:val="lowerLetter"/>
+      <w:lvlText w:val="%5."/>
+      <w:lvlJc w:val="left"/>
+      <w:pPr>
+        <w:ind w:left="4410" w:hanging="360"/>
+      </w:pPr>
+    </w:lvl>
+    <w:lvl w:ilvl="5" w:tplc="0409001B" w:tentative="1">
+      <w:start w:val="1"/>
+      <w:numFmt w:val="lowerRoman"/>
+      <w:lvlText w:val="%6."/>
+      <w:lvlJc w:val="right"/>
+      <w:pPr>
+        <w:ind w:left="5130" w:hanging="180"/>
+      </w:pPr>
+    </w:lvl>
+    <w:lvl w:ilvl="6" w:tplc="0409000F" w:tentative="1">
+      <w:start w:val="1"/>
+      <w:numFmt w:val="decimal"/>
+      <w:lvlText w:val="%7."/>
+      <w:lvlJc w:val="left"/>
+      <w:pPr>
+        <w:ind w:left="5850" w:hanging="360"/>
+      </w:pPr>
+    </w:lvl>
+    <w:lvl w:ilvl="7" w:tplc="04090019" w:tentative="1">
+      <w:start w:val="1"/>
+      <w:numFmt w:val="lowerLetter"/>
+      <w:lvlText w:val="%8."/>
+      <w:lvlJc w:val="left"/>
+      <w:pPr>
+        <w:ind w:left="6570" w:hanging="360"/>
+      </w:pPr>
+    </w:lvl>
+    <w:lvl w:ilvl="8" w:tplc="0409001B" w:tentative="1">
+      <w:start w:val="1"/>
+      <w:numFmt w:val="lowerRoman"/>
+      <w:lvlText w:val="%9."/>
+      <w:lvlJc w:val="right"/>
+      <w:pPr>
+        <w:ind w:left="7290" w:hanging="180"/>
+      </w:pPr>
+    </w:lvl>
+  </w:abstractNum>
+  <w:abstractNum w:abstractNumId="7" w15:restartNumberingAfterBreak="0">
     <w:nsid w:val="17C06139"/>
     <w:multiLevelType w:val="hybridMultilevel"/>
     <w:tmpl w:val="DB109B00"/>
@@ -7264,7 +8021,7 @@
       </w:pPr>
     </w:lvl>
   </w:abstractNum>
-  <w:abstractNum w:abstractNumId="6" w15:restartNumberingAfterBreak="0">
+  <w:abstractNum w:abstractNumId="8" w15:restartNumberingAfterBreak="0">
     <w:nsid w:val="18966B25"/>
     <w:multiLevelType w:val="hybridMultilevel"/>
     <w:tmpl w:val="8174D8B4"/>
@@ -7353,7 +8110,7 @@
       </w:pPr>
     </w:lvl>
   </w:abstractNum>
-  <w:abstractNum w:abstractNumId="7" w15:restartNumberingAfterBreak="0">
+  <w:abstractNum w:abstractNumId="9" w15:restartNumberingAfterBreak="0">
     <w:nsid w:val="1BBD57BE"/>
     <w:multiLevelType w:val="hybridMultilevel"/>
     <w:tmpl w:val="D6005F84"/>
@@ -7446,7 +8203,7 @@
       </w:pPr>
     </w:lvl>
   </w:abstractNum>
-  <w:abstractNum w:abstractNumId="8" w15:restartNumberingAfterBreak="0">
+  <w:abstractNum w:abstractNumId="10" w15:restartNumberingAfterBreak="0">
     <w:nsid w:val="1FE72BAA"/>
     <w:multiLevelType w:val="hybridMultilevel"/>
     <w:tmpl w:val="A81E1744"/>
@@ -7535,7 +8292,7 @@
       </w:pPr>
     </w:lvl>
   </w:abstractNum>
-  <w:abstractNum w:abstractNumId="9" w15:restartNumberingAfterBreak="0">
+  <w:abstractNum w:abstractNumId="11" w15:restartNumberingAfterBreak="0">
     <w:nsid w:val="22E031E9"/>
     <w:multiLevelType w:val="hybridMultilevel"/>
     <w:tmpl w:val="DB109B00"/>
@@ -7624,7 +8381,7 @@
       </w:pPr>
     </w:lvl>
   </w:abstractNum>
-  <w:abstractNum w:abstractNumId="10" w15:restartNumberingAfterBreak="0">
+  <w:abstractNum w:abstractNumId="12" w15:restartNumberingAfterBreak="0">
     <w:nsid w:val="2AD13E29"/>
     <w:multiLevelType w:val="hybridMultilevel"/>
     <w:tmpl w:val="2B28FB02"/>
@@ -7713,7 +8470,7 @@
       </w:pPr>
     </w:lvl>
   </w:abstractNum>
-  <w:abstractNum w:abstractNumId="11" w15:restartNumberingAfterBreak="0">
+  <w:abstractNum w:abstractNumId="13" w15:restartNumberingAfterBreak="0">
     <w:nsid w:val="341E0E61"/>
     <w:multiLevelType w:val="hybridMultilevel"/>
     <w:tmpl w:val="9A5A1FAE"/>
@@ -7799,7 +8556,7 @@
       </w:pPr>
     </w:lvl>
   </w:abstractNum>
-  <w:abstractNum w:abstractNumId="12" w15:restartNumberingAfterBreak="0">
+  <w:abstractNum w:abstractNumId="14" w15:restartNumberingAfterBreak="0">
     <w:nsid w:val="3B346928"/>
     <w:multiLevelType w:val="hybridMultilevel"/>
     <w:tmpl w:val="1608AC26"/>
@@ -7888,7 +8645,7 @@
       </w:pPr>
     </w:lvl>
   </w:abstractNum>
-  <w:abstractNum w:abstractNumId="13" w15:restartNumberingAfterBreak="0">
+  <w:abstractNum w:abstractNumId="15" w15:restartNumberingAfterBreak="0">
     <w:nsid w:val="409B47A3"/>
     <w:multiLevelType w:val="hybridMultilevel"/>
     <w:tmpl w:val="45321606"/>
@@ -7977,7 +8734,7 @@
       </w:pPr>
     </w:lvl>
   </w:abstractNum>
-  <w:abstractNum w:abstractNumId="14" w15:restartNumberingAfterBreak="0">
+  <w:abstractNum w:abstractNumId="16" w15:restartNumberingAfterBreak="0">
     <w:nsid w:val="41C27140"/>
     <w:multiLevelType w:val="multilevel"/>
     <w:tmpl w:val="628ACB88"/>
@@ -8071,7 +8828,7 @@
       </w:pPr>
     </w:lvl>
   </w:abstractNum>
-  <w:abstractNum w:abstractNumId="15" w15:restartNumberingAfterBreak="0">
+  <w:abstractNum w:abstractNumId="17" w15:restartNumberingAfterBreak="0">
     <w:nsid w:val="49FE66BC"/>
     <w:multiLevelType w:val="hybridMultilevel"/>
     <w:tmpl w:val="E4CC2C6E"/>
@@ -8160,7 +8917,7 @@
       </w:pPr>
     </w:lvl>
   </w:abstractNum>
-  <w:abstractNum w:abstractNumId="16" w15:restartNumberingAfterBreak="0">
+  <w:abstractNum w:abstractNumId="18" w15:restartNumberingAfterBreak="0">
     <w:nsid w:val="4DDA6E06"/>
     <w:multiLevelType w:val="hybridMultilevel"/>
     <w:tmpl w:val="31501D24"/>
@@ -8246,7 +9003,7 @@
       </w:pPr>
     </w:lvl>
   </w:abstractNum>
-  <w:abstractNum w:abstractNumId="17" w15:restartNumberingAfterBreak="0">
+  <w:abstractNum w:abstractNumId="19" w15:restartNumberingAfterBreak="0">
     <w:nsid w:val="50A9204D"/>
     <w:multiLevelType w:val="hybridMultilevel"/>
     <w:tmpl w:val="DB7A69D4"/>
@@ -8332,7 +9089,7 @@
       </w:pPr>
     </w:lvl>
   </w:abstractNum>
-  <w:abstractNum w:abstractNumId="18" w15:restartNumberingAfterBreak="0">
+  <w:abstractNum w:abstractNumId="20" w15:restartNumberingAfterBreak="0">
     <w:nsid w:val="55643486"/>
     <w:multiLevelType w:val="hybridMultilevel"/>
     <w:tmpl w:val="F6860B0C"/>
@@ -8421,7 +9178,7 @@
       </w:pPr>
     </w:lvl>
   </w:abstractNum>
-  <w:abstractNum w:abstractNumId="19" w15:restartNumberingAfterBreak="0">
+  <w:abstractNum w:abstractNumId="21" w15:restartNumberingAfterBreak="0">
     <w:nsid w:val="56D8755F"/>
     <w:multiLevelType w:val="hybridMultilevel"/>
     <w:tmpl w:val="9A36B978"/>
@@ -8511,7 +9268,7 @@
       </w:pPr>
     </w:lvl>
   </w:abstractNum>
-  <w:abstractNum w:abstractNumId="20" w15:restartNumberingAfterBreak="0">
+  <w:abstractNum w:abstractNumId="22" w15:restartNumberingAfterBreak="0">
     <w:nsid w:val="574E2153"/>
     <w:multiLevelType w:val="hybridMultilevel"/>
     <w:tmpl w:val="DB109B00"/>
@@ -8600,7 +9357,7 @@
       </w:pPr>
     </w:lvl>
   </w:abstractNum>
-  <w:abstractNum w:abstractNumId="21" w15:restartNumberingAfterBreak="0">
+  <w:abstractNum w:abstractNumId="23" w15:restartNumberingAfterBreak="0">
     <w:nsid w:val="59956270"/>
     <w:multiLevelType w:val="hybridMultilevel"/>
     <w:tmpl w:val="6B40CF86"/>
@@ -8741,7 +9498,7 @@
       </w:rPr>
     </w:lvl>
   </w:abstractNum>
-  <w:abstractNum w:abstractNumId="22" w15:restartNumberingAfterBreak="0">
+  <w:abstractNum w:abstractNumId="24" w15:restartNumberingAfterBreak="0">
     <w:nsid w:val="5F947AA2"/>
     <w:multiLevelType w:val="hybridMultilevel"/>
     <w:tmpl w:val="DFA20550"/>
@@ -8881,7 +9638,96 @@
       </w:rPr>
     </w:lvl>
   </w:abstractNum>
-  <w:abstractNum w:abstractNumId="23" w15:restartNumberingAfterBreak="0">
+  <w:abstractNum w:abstractNumId="25" w15:restartNumberingAfterBreak="0">
+    <w:nsid w:val="63F86753"/>
+    <w:multiLevelType w:val="hybridMultilevel"/>
+    <w:tmpl w:val="BC3A95E4"/>
+    <w:lvl w:ilvl="0" w:tplc="1E74C784">
+      <w:start w:val="1"/>
+      <w:numFmt w:val="lowerRoman"/>
+      <w:lvlText w:val="%1."/>
+      <w:lvlJc w:val="left"/>
+      <w:pPr>
+        <w:ind w:left="1890" w:hanging="720"/>
+      </w:pPr>
+      <w:rPr>
+        <w:rFonts w:hint="default"/>
+      </w:rPr>
+    </w:lvl>
+    <w:lvl w:ilvl="1" w:tplc="04090019" w:tentative="1">
+      <w:start w:val="1"/>
+      <w:numFmt w:val="lowerLetter"/>
+      <w:lvlText w:val="%2."/>
+      <w:lvlJc w:val="left"/>
+      <w:pPr>
+        <w:ind w:left="2250" w:hanging="360"/>
+      </w:pPr>
+    </w:lvl>
+    <w:lvl w:ilvl="2" w:tplc="0409001B" w:tentative="1">
+      <w:start w:val="1"/>
+      <w:numFmt w:val="lowerRoman"/>
+      <w:lvlText w:val="%3."/>
+      <w:lvlJc w:val="right"/>
+      <w:pPr>
+        <w:ind w:left="2970" w:hanging="180"/>
+      </w:pPr>
+    </w:lvl>
+    <w:lvl w:ilvl="3" w:tplc="0409000F" w:tentative="1">
+      <w:start w:val="1"/>
+      <w:numFmt w:val="decimal"/>
+      <w:lvlText w:val="%4."/>
+      <w:lvlJc w:val="left"/>
+      <w:pPr>
+        <w:ind w:left="3690" w:hanging="360"/>
+      </w:pPr>
+    </w:lvl>
+    <w:lvl w:ilvl="4" w:tplc="04090019" w:tentative="1">
+      <w:start w:val="1"/>
+      <w:numFmt w:val="lowerLetter"/>
+      <w:lvlText w:val="%5."/>
+      <w:lvlJc w:val="left"/>
+      <w:pPr>
+        <w:ind w:left="4410" w:hanging="360"/>
+      </w:pPr>
+    </w:lvl>
+    <w:lvl w:ilvl="5" w:tplc="0409001B" w:tentative="1">
+      <w:start w:val="1"/>
+      <w:numFmt w:val="lowerRoman"/>
+      <w:lvlText w:val="%6."/>
+      <w:lvlJc w:val="right"/>
+      <w:pPr>
+        <w:ind w:left="5130" w:hanging="180"/>
+      </w:pPr>
+    </w:lvl>
+    <w:lvl w:ilvl="6" w:tplc="0409000F" w:tentative="1">
+      <w:start w:val="1"/>
+      <w:numFmt w:val="decimal"/>
+      <w:lvlText w:val="%7."/>
+      <w:lvlJc w:val="left"/>
+      <w:pPr>
+        <w:ind w:left="5850" w:hanging="360"/>
+      </w:pPr>
+    </w:lvl>
+    <w:lvl w:ilvl="7" w:tplc="04090019" w:tentative="1">
+      <w:start w:val="1"/>
+      <w:numFmt w:val="lowerLetter"/>
+      <w:lvlText w:val="%8."/>
+      <w:lvlJc w:val="left"/>
+      <w:pPr>
+        <w:ind w:left="6570" w:hanging="360"/>
+      </w:pPr>
+    </w:lvl>
+    <w:lvl w:ilvl="8" w:tplc="0409001B" w:tentative="1">
+      <w:start w:val="1"/>
+      <w:numFmt w:val="lowerRoman"/>
+      <w:lvlText w:val="%9."/>
+      <w:lvlJc w:val="right"/>
+      <w:pPr>
+        <w:ind w:left="7290" w:hanging="180"/>
+      </w:pPr>
+    </w:lvl>
+  </w:abstractNum>
+  <w:abstractNum w:abstractNumId="26" w15:restartNumberingAfterBreak="0">
     <w:nsid w:val="66017189"/>
     <w:multiLevelType w:val="hybridMultilevel"/>
     <w:tmpl w:val="F5A20574"/>
@@ -8970,7 +9816,7 @@
       </w:pPr>
     </w:lvl>
   </w:abstractNum>
-  <w:abstractNum w:abstractNumId="24" w15:restartNumberingAfterBreak="0">
+  <w:abstractNum w:abstractNumId="27" w15:restartNumberingAfterBreak="0">
     <w:nsid w:val="6B817473"/>
     <w:multiLevelType w:val="hybridMultilevel"/>
     <w:tmpl w:val="76BA5CD0"/>
@@ -9056,7 +9902,7 @@
       </w:pPr>
     </w:lvl>
   </w:abstractNum>
-  <w:abstractNum w:abstractNumId="25" w15:restartNumberingAfterBreak="0">
+  <w:abstractNum w:abstractNumId="28" w15:restartNumberingAfterBreak="0">
     <w:nsid w:val="6E1B45BD"/>
     <w:multiLevelType w:val="hybridMultilevel"/>
     <w:tmpl w:val="B248078C"/>
@@ -9145,7 +9991,7 @@
       </w:pPr>
     </w:lvl>
   </w:abstractNum>
-  <w:abstractNum w:abstractNumId="26" w15:restartNumberingAfterBreak="0">
+  <w:abstractNum w:abstractNumId="29" w15:restartNumberingAfterBreak="0">
     <w:nsid w:val="711451DC"/>
     <w:multiLevelType w:val="hybridMultilevel"/>
     <w:tmpl w:val="404E7AD8"/>
@@ -9231,7 +10077,96 @@
       </w:pPr>
     </w:lvl>
   </w:abstractNum>
-  <w:abstractNum w:abstractNumId="27" w15:restartNumberingAfterBreak="0">
+  <w:abstractNum w:abstractNumId="30" w15:restartNumberingAfterBreak="0">
+    <w:nsid w:val="735D1141"/>
+    <w:multiLevelType w:val="hybridMultilevel"/>
+    <w:tmpl w:val="28E09770"/>
+    <w:lvl w:ilvl="0" w:tplc="5BD098A2">
+      <w:start w:val="1"/>
+      <w:numFmt w:val="lowerLetter"/>
+      <w:lvlText w:val="%1."/>
+      <w:lvlJc w:val="left"/>
+      <w:pPr>
+        <w:ind w:left="1170" w:hanging="360"/>
+      </w:pPr>
+      <w:rPr>
+        <w:rFonts w:hint="default"/>
+      </w:rPr>
+    </w:lvl>
+    <w:lvl w:ilvl="1" w:tplc="04090019" w:tentative="1">
+      <w:start w:val="1"/>
+      <w:numFmt w:val="lowerLetter"/>
+      <w:lvlText w:val="%2."/>
+      <w:lvlJc w:val="left"/>
+      <w:pPr>
+        <w:ind w:left="1890" w:hanging="360"/>
+      </w:pPr>
+    </w:lvl>
+    <w:lvl w:ilvl="2" w:tplc="0409001B" w:tentative="1">
+      <w:start w:val="1"/>
+      <w:numFmt w:val="lowerRoman"/>
+      <w:lvlText w:val="%3."/>
+      <w:lvlJc w:val="right"/>
+      <w:pPr>
+        <w:ind w:left="2610" w:hanging="180"/>
+      </w:pPr>
+    </w:lvl>
+    <w:lvl w:ilvl="3" w:tplc="0409000F" w:tentative="1">
+      <w:start w:val="1"/>
+      <w:numFmt w:val="decimal"/>
+      <w:lvlText w:val="%4."/>
+      <w:lvlJc w:val="left"/>
+      <w:pPr>
+        <w:ind w:left="3330" w:hanging="360"/>
+      </w:pPr>
+    </w:lvl>
+    <w:lvl w:ilvl="4" w:tplc="04090019" w:tentative="1">
+      <w:start w:val="1"/>
+      <w:numFmt w:val="lowerLetter"/>
+      <w:lvlText w:val="%5."/>
+      <w:lvlJc w:val="left"/>
+      <w:pPr>
+        <w:ind w:left="4050" w:hanging="360"/>
+      </w:pPr>
+    </w:lvl>
+    <w:lvl w:ilvl="5" w:tplc="0409001B" w:tentative="1">
+      <w:start w:val="1"/>
+      <w:numFmt w:val="lowerRoman"/>
+      <w:lvlText w:val="%6."/>
+      <w:lvlJc w:val="right"/>
+      <w:pPr>
+        <w:ind w:left="4770" w:hanging="180"/>
+      </w:pPr>
+    </w:lvl>
+    <w:lvl w:ilvl="6" w:tplc="0409000F" w:tentative="1">
+      <w:start w:val="1"/>
+      <w:numFmt w:val="decimal"/>
+      <w:lvlText w:val="%7."/>
+      <w:lvlJc w:val="left"/>
+      <w:pPr>
+        <w:ind w:left="5490" w:hanging="360"/>
+      </w:pPr>
+    </w:lvl>
+    <w:lvl w:ilvl="7" w:tplc="04090019" w:tentative="1">
+      <w:start w:val="1"/>
+      <w:numFmt w:val="lowerLetter"/>
+      <w:lvlText w:val="%8."/>
+      <w:lvlJc w:val="left"/>
+      <w:pPr>
+        <w:ind w:left="6210" w:hanging="360"/>
+      </w:pPr>
+    </w:lvl>
+    <w:lvl w:ilvl="8" w:tplc="0409001B" w:tentative="1">
+      <w:start w:val="1"/>
+      <w:numFmt w:val="lowerRoman"/>
+      <w:lvlText w:val="%9."/>
+      <w:lvlJc w:val="right"/>
+      <w:pPr>
+        <w:ind w:left="6930" w:hanging="180"/>
+      </w:pPr>
+    </w:lvl>
+  </w:abstractNum>
+  <w:abstractNum w:abstractNumId="31" w15:restartNumberingAfterBreak="0">
     <w:nsid w:val="793366E6"/>
     <w:multiLevelType w:val="hybridMultilevel"/>
     <w:tmpl w:val="AF76D6BC"/>
@@ -9320,7 +10255,7 @@
       </w:pPr>
     </w:lvl>
   </w:abstractNum>
-  <w:abstractNum w:abstractNumId="28" w15:restartNumberingAfterBreak="0">
+  <w:abstractNum w:abstractNumId="32" w15:restartNumberingAfterBreak="0">
     <w:nsid w:val="7D3B0EFF"/>
     <w:multiLevelType w:val="hybridMultilevel"/>
     <w:tmpl w:val="E5C67F1E"/>
@@ -9406,7 +10341,7 @@
       </w:pPr>
     </w:lvl>
   </w:abstractNum>
-  <w:abstractNum w:abstractNumId="29" w15:restartNumberingAfterBreak="0">
+  <w:abstractNum w:abstractNumId="33" w15:restartNumberingAfterBreak="0">
     <w:nsid w:val="7EF02114"/>
     <w:multiLevelType w:val="hybridMultilevel"/>
     <w:tmpl w:val="DB109B00"/>
@@ -9495,7 +10430,7 @@
       </w:pPr>
     </w:lvl>
   </w:abstractNum>
-  <w:abstractNum w:abstractNumId="30" w15:restartNumberingAfterBreak="0">
+  <w:abstractNum w:abstractNumId="34" w15:restartNumberingAfterBreak="0">
     <w:nsid w:val="7FEB3DCE"/>
     <w:multiLevelType w:val="hybridMultilevel"/>
     <w:tmpl w:val="1E307F44"/>
@@ -9585,97 +10520,109 @@
     </w:lvl>
   </w:abstractNum>
   <w:num w:numId="1" w16cid:durableId="251158992">
-    <w:abstractNumId w:val="7"/>
+    <w:abstractNumId w:val="9"/>
   </w:num>
   <w:num w:numId="2" w16cid:durableId="752240287">
-    <w:abstractNumId w:val="6"/>
+    <w:abstractNumId w:val="8"/>
   </w:num>
   <w:num w:numId="3" w16cid:durableId="213584977">
-    <w:abstractNumId w:val="14"/>
+    <w:abstractNumId w:val="16"/>
   </w:num>
   <w:num w:numId="4" w16cid:durableId="1671979078">
+    <w:abstractNumId w:val="31"/>
+  </w:num>
+  <w:num w:numId="5" w16cid:durableId="1645891628">
+    <w:abstractNumId w:val="32"/>
+  </w:num>
+  <w:num w:numId="6" w16cid:durableId="2051757490">
+    <w:abstractNumId w:val="19"/>
+  </w:num>
+  <w:num w:numId="7" w16cid:durableId="436952598">
+    <w:abstractNumId w:val="13"/>
+  </w:num>
+  <w:num w:numId="8" w16cid:durableId="1688361979">
     <w:abstractNumId w:val="27"/>
   </w:num>
-  <w:num w:numId="5" w16cid:durableId="1645891628">
-    <w:abstractNumId w:val="28"/>
+  <w:num w:numId="9" w16cid:durableId="1561551483">
+    <w:abstractNumId w:val="10"/>
   </w:num>
-  <w:num w:numId="6" w16cid:durableId="2051757490">
+  <w:num w:numId="10" w16cid:durableId="1403797277">
     <w:abstractNumId w:val="17"/>
   </w:num>
-  <w:num w:numId="7" w16cid:durableId="436952598">
-    <w:abstractNumId w:val="11"/>
-  </w:num>
-  <w:num w:numId="8" w16cid:durableId="1688361979">
-    <w:abstractNumId w:val="24"/>
-  </w:num>
-  <w:num w:numId="9" w16cid:durableId="1561551483">
-    <w:abstractNumId w:val="8"/>
-  </w:num>
-  <w:num w:numId="10" w16cid:durableId="1403797277">
-    <w:abstractNumId w:val="15"/>
-  </w:num>
   <w:num w:numId="11" w16cid:durableId="1781145764">
-    <w:abstractNumId w:val="4"/>
+    <w:abstractNumId w:val="5"/>
   </w:num>
   <w:num w:numId="12" w16cid:durableId="969628119">
     <w:abstractNumId w:val="0"/>
   </w:num>
   <w:num w:numId="13" w16cid:durableId="1129543321">
-    <w:abstractNumId w:val="23"/>
+    <w:abstractNumId w:val="26"/>
   </w:num>
   <w:num w:numId="14" w16cid:durableId="1954703762">
-    <w:abstractNumId w:val="25"/>
+    <w:abstractNumId w:val="28"/>
   </w:num>
   <w:num w:numId="15" w16cid:durableId="1560901929">
+    <w:abstractNumId w:val="24"/>
+  </w:num>
+  <w:num w:numId="16" w16cid:durableId="1380275725">
     <w:abstractNumId w:val="22"/>
   </w:num>
-  <w:num w:numId="16" w16cid:durableId="1380275725">
-    <w:abstractNumId w:val="20"/>
-  </w:num>
   <w:num w:numId="17" w16cid:durableId="27071180">
-    <w:abstractNumId w:val="16"/>
+    <w:abstractNumId w:val="18"/>
   </w:num>
   <w:num w:numId="18" w16cid:durableId="258685332">
-    <w:abstractNumId w:val="10"/>
+    <w:abstractNumId w:val="12"/>
   </w:num>
   <w:num w:numId="19" w16cid:durableId="2083142790">
     <w:abstractNumId w:val="3"/>
   </w:num>
   <w:num w:numId="20" w16cid:durableId="983119452">
-    <w:abstractNumId w:val="13"/>
+    <w:abstractNumId w:val="15"/>
   </w:num>
   <w:num w:numId="21" w16cid:durableId="573472757">
     <w:abstractNumId w:val="2"/>
   </w:num>
   <w:num w:numId="22" w16cid:durableId="1833332806">
-    <w:abstractNumId w:val="9"/>
+    <w:abstractNumId w:val="11"/>
   </w:num>
   <w:num w:numId="23" w16cid:durableId="279184368">
-    <w:abstractNumId w:val="5"/>
+    <w:abstractNumId w:val="7"/>
   </w:num>
   <w:num w:numId="24" w16cid:durableId="1074427975">
-    <w:abstractNumId w:val="29"/>
+    <w:abstractNumId w:val="33"/>
   </w:num>
   <w:num w:numId="25" w16cid:durableId="1960258250">
-    <w:abstractNumId w:val="19"/>
+    <w:abstractNumId w:val="21"/>
   </w:num>
   <w:num w:numId="26" w16cid:durableId="1019621565">
-    <w:abstractNumId w:val="26"/>
+    <w:abstractNumId w:val="29"/>
   </w:num>
   <w:num w:numId="27" w16cid:durableId="1152136992">
     <w:abstractNumId w:val="1"/>
   </w:num>
   <w:num w:numId="28" w16cid:durableId="246113433">
-    <w:abstractNumId w:val="12"/>
+    <w:abstractNumId w:val="14"/>
   </w:num>
   <w:num w:numId="29" w16cid:durableId="1187988070">
-    <w:abstractNumId w:val="21"/>
+    <w:abstractNumId w:val="23"/>
   </w:num>
   <w:num w:numId="30" w16cid:durableId="693456814">
+    <w:abstractNumId w:val="34"/>
+  </w:num>
+  <w:num w:numId="31" w16cid:durableId="793598434">
+    <w:abstractNumId w:val="20"/>
+  </w:num>
+  <w:num w:numId="32" w16cid:durableId="1212310172">
     <w:abstractNumId w:val="30"/>
   </w:num>
-  <w:num w:numId="31" w16cid:durableId="793598434">
-    <w:abstractNumId w:val="18"/>
+  <w:num w:numId="33" w16cid:durableId="544368542">
+    <w:abstractNumId w:val="25"/>
+  </w:num>
+  <w:num w:numId="34" w16cid:durableId="1744715820">
+    <w:abstractNumId w:val="4"/>
+  </w:num>
+  <w:num w:numId="35" w16cid:durableId="258563102">
+    <w:abstractNumId w:val="6"/>
   </w:num>
 </w:numbering>
 </file>

</xml_diff>